<commit_message>
Ciąg dalszy drobnych poprawek Dodanie delikatnego tła strony Informacje o firmie Kontakt
</commit_message>
<xml_diff>
--- a/_doc/Sklep Softronic dokumentacja.docx
+++ b/_doc/Sklep Softronic dokumentacja.docx
@@ -100,7 +100,7 @@
             <w14:round/>
           </w14:textOutline>
         </w:rPr>
-        <w:t>2021-04-14 20:10:00</w:t>
+        <w:t>2021-04-16 20:51:00</w:t>
       </w:r>
       <w:r>
         <w:rPr>
@@ -171,7 +171,43 @@
             <w14:bevelT w14:w="25400" w14:h="38100" w14:prst="circle"/>
           </w14:props3d>
         </w:rPr>
-        <w:t>Sklep Softronic - Dokumentacj</w:t>
+        <w:t xml:space="preserve">Sklep </w:t>
+      </w:r>
+      <w:proofErr w:type="spellStart"/>
+      <w:r>
+        <w:rPr>
+          <w:b/>
+          <w:color w:val="42BA97" w:themeColor="accent4"/>
+          <w:sz w:val="40"/>
+          <w:szCs w:val="40"/>
+          <w14:textOutline w14:w="0" w14:cap="flat" w14:cmpd="sng" w14:algn="ctr">
+            <w14:noFill/>
+            <w14:prstDash w14:val="solid"/>
+            <w14:round/>
+          </w14:textOutline>
+          <w14:props3d w14:extrusionH="57150" w14:contourW="0" w14:prstMaterial="softEdge">
+            <w14:bevelT w14:w="25400" w14:h="38100" w14:prst="circle"/>
+          </w14:props3d>
+        </w:rPr>
+        <w:t>Softronic</w:t>
+      </w:r>
+      <w:proofErr w:type="spellEnd"/>
+      <w:r>
+        <w:rPr>
+          <w:b/>
+          <w:color w:val="42BA97" w:themeColor="accent4"/>
+          <w:sz w:val="40"/>
+          <w:szCs w:val="40"/>
+          <w14:textOutline w14:w="0" w14:cap="flat" w14:cmpd="sng" w14:algn="ctr">
+            <w14:noFill/>
+            <w14:prstDash w14:val="solid"/>
+            <w14:round/>
+          </w14:textOutline>
+          <w14:props3d w14:extrusionH="57150" w14:contourW="0" w14:prstMaterial="softEdge">
+            <w14:bevelT w14:w="25400" w14:h="38100" w14:prst="circle"/>
+          </w14:props3d>
+        </w:rPr>
+        <w:t xml:space="preserve"> - Dokumentacj</w:t>
       </w:r>
       <w:r>
         <w:rPr>
@@ -537,9 +573,31 @@
           </w14:props3d>
         </w:rPr>
       </w:pPr>
+      <w:hyperlink r:id="rId6" w:history="1">
+        <w:r>
+          <w:rPr>
+            <w:rStyle w:val="Hipercze"/>
+            <w:b/>
+            <w14:textOutline w14:w="0" w14:cap="flat" w14:cmpd="sng" w14:algn="ctr">
+              <w14:noFill/>
+              <w14:prstDash w14:val="solid"/>
+              <w14:round/>
+            </w14:textOutline>
+            <w14:props3d w14:extrusionH="57150" w14:contourW="0" w14:prstMaterial="softEdge">
+              <w14:bevelT w14:w="25400" w14:h="38100" w14:prst="circle"/>
+            </w14:props3d>
+          </w:rPr>
+          <w:t>https://www.toptal.com/designers/subtlepatterns</w:t>
+        </w:r>
+      </w:hyperlink>
     </w:p>
     <w:p>
       <w:pPr>
+        <w:pStyle w:val="Akapitzlist"/>
+        <w:numPr>
+          <w:ilvl w:val="0"/>
+          <w:numId w:val="29"/>
+        </w:numPr>
         <w:rPr>
           <w:b/>
           <w:color w:val="42BA97" w:themeColor="accent4"/>
@@ -556,38 +614,6 @@
     </w:p>
     <w:p>
       <w:pPr>
-        <w:spacing w:before="100" w:after="200"/>
-        <w:rPr>
-          <w:b/>
-          <w:color w:val="42BA97" w:themeColor="accent4"/>
-          <w14:textOutline w14:w="0" w14:cap="flat" w14:cmpd="sng" w14:algn="ctr">
-            <w14:noFill/>
-            <w14:prstDash w14:val="solid"/>
-            <w14:round/>
-          </w14:textOutline>
-          <w14:props3d w14:extrusionH="57150" w14:contourW="0" w14:prstMaterial="softEdge">
-            <w14:bevelT w14:w="25400" w14:h="38100" w14:prst="circle"/>
-          </w14:props3d>
-        </w:rPr>
-      </w:pPr>
-      <w:r>
-        <w:rPr>
-          <w:b/>
-          <w:color w:val="42BA97" w:themeColor="accent4"/>
-          <w14:textOutline w14:w="0" w14:cap="flat" w14:cmpd="sng" w14:algn="ctr">
-            <w14:noFill/>
-            <w14:prstDash w14:val="solid"/>
-            <w14:round/>
-          </w14:textOutline>
-          <w14:props3d w14:extrusionH="57150" w14:contourW="0" w14:prstMaterial="softEdge">
-            <w14:bevelT w14:w="25400" w14:h="38100" w14:prst="circle"/>
-          </w14:props3d>
-        </w:rPr>
-        <w:br w:type="page"/>
-      </w:r>
-    </w:p>
-    <w:p>
-      <w:pPr>
         <w:pStyle w:val="Nagwek1"/>
       </w:pPr>
       <w:bookmarkStart w:id="2" w:name="_Toc64067416"/>
@@ -595,7 +621,6 @@
       <w:bookmarkEnd w:id="0"/>
       <w:bookmarkEnd w:id="2"/>
       <w:r>
-        <w:lastRenderedPageBreak/>
         <w:t>BACKEND</w:t>
       </w:r>
       <w:bookmarkEnd w:id="3"/>
@@ -2464,6 +2489,7 @@
   <w:style w:type="character" w:default="1" w:styleId="Domylnaczcionkaakapitu">
     <w:name w:val="Default Paragraph Font"/>
     <w:uiPriority w:val="1"/>
+    <w:semiHidden/>
     <w:unhideWhenUsed/>
   </w:style>
   <w:style w:type="table" w:default="1" w:styleId="Standardowy">

</xml_diff>